<commit_message>
late nigth doc changes
</commit_message>
<xml_diff>
--- a/djangosandbox/main/static/en_template.docx
+++ b/djangosandbox/main/static/en_template.docx
@@ -1505,6 +1505,17 @@
       <w:r>
         <w:rPr>
           <w:rFonts w:ascii="Times New Roman" w:eastAsia="Times New Roman" w:hAnsi="Times New Roman"/>
+          <w:b/>
+          <w:color w:val="000000" w:themeColor="text1"/>
+          <w:sz w:val="28"/>
+          <w:szCs w:val="28"/>
+          <w:lang w:val="en-US" w:eastAsia="ru-RU"/>
+        </w:rPr>
+        <w:t xml:space="preserve"> </w:t>
+      </w:r>
+      <w:r>
+        <w:rPr>
+          <w:rFonts w:ascii="Times New Roman" w:eastAsia="Times New Roman" w:hAnsi="Times New Roman"/>
           <w:sz w:val="28"/>
           <w:szCs w:val="28"/>
           <w:lang w:val="en-US" w:eastAsia="ru-RU"/>
@@ -1536,7 +1547,7 @@
           <w:szCs w:val="28"/>
           <w:lang w:val="en-US" w:eastAsia="ru-RU"/>
         </w:rPr>
-        <w:t>r{{</w:t>
+        <w:t>r</w:t>
       </w:r>
       <w:r>
         <w:rPr>
@@ -1547,6 +1558,24 @@
         </w:rPr>
         <w:t xml:space="preserve"> </w:t>
       </w:r>
+      <w:r>
+        <w:rPr>
+          <w:rFonts w:ascii="Times New Roman" w:eastAsia="Times New Roman" w:hAnsi="Times New Roman"/>
+          <w:sz w:val="28"/>
+          <w:szCs w:val="28"/>
+          <w:lang w:val="en-US" w:eastAsia="ru-RU"/>
+        </w:rPr>
+        <w:t>{{</w:t>
+      </w:r>
+      <w:r>
+        <w:rPr>
+          <w:rFonts w:ascii="Times New Roman" w:eastAsia="Times New Roman" w:hAnsi="Times New Roman"/>
+          <w:sz w:val="28"/>
+          <w:szCs w:val="28"/>
+          <w:lang w:val="en-US" w:eastAsia="ru-RU"/>
+        </w:rPr>
+        <w:t xml:space="preserve"> </w:t>
+      </w:r>
       <w:proofErr w:type="spellStart"/>
       <w:r>
         <w:rPr>
@@ -1610,7 +1639,7 @@
           <w:szCs w:val="28"/>
           <w:lang w:val="en-US" w:eastAsia="ru-RU"/>
         </w:rPr>
-        <w:t xml:space="preserve"> of Kyiv National University of Construction and Architecture. </w:t>
+        <w:t xml:space="preserve">of Kyiv National University of Construction and Architecture. </w:t>
       </w:r>
       <w:r>
         <w:rPr>
@@ -1670,6 +1699,7 @@
         </w:rPr>
         <w:t xml:space="preserve">Receiving the educational degree of </w:t>
       </w:r>
+      <w:proofErr w:type="gramStart"/>
       <w:r>
         <w:rPr>
           <w:rFonts w:ascii="Times New Roman" w:eastAsia="Times New Roman" w:hAnsi="Times New Roman"/>
@@ -1686,7 +1716,17 @@
           <w:szCs w:val="28"/>
           <w:lang w:val="en-US" w:eastAsia="ru-RU"/>
         </w:rPr>
-        <w:t>education_</w:t>
+        <w:t>education</w:t>
+      </w:r>
+      <w:proofErr w:type="gramEnd"/>
+      <w:r>
+        <w:rPr>
+          <w:rFonts w:ascii="Times New Roman" w:eastAsia="Times New Roman" w:hAnsi="Times New Roman"/>
+          <w:sz w:val="28"/>
+          <w:szCs w:val="28"/>
+          <w:lang w:val="en-US" w:eastAsia="ru-RU"/>
+        </w:rPr>
+        <w:t>_</w:t>
       </w:r>
       <w:r>
         <w:rPr>
@@ -1706,6 +1746,8 @@
         </w:rPr>
         <w:t xml:space="preserve"> will take place in </w:t>
       </w:r>
+      <w:bookmarkStart w:id="0" w:name="_GoBack"/>
+      <w:bookmarkEnd w:id="0"/>
       <w:r>
         <w:rPr>
           <w:rFonts w:ascii="Times New Roman" w:eastAsia="Times New Roman" w:hAnsi="Times New Roman"/>
@@ -1869,8 +1911,6 @@
         </w:rPr>
         <w:t>{</w:t>
       </w:r>
-      <w:bookmarkStart w:id="0" w:name="_GoBack"/>
-      <w:bookmarkEnd w:id="0"/>
       <w:r>
         <w:rPr>
           <w:rFonts w:ascii="Times New Roman" w:eastAsia="Times New Roman" w:hAnsi="Times New Roman"/>
@@ -2817,7 +2857,7 @@
 </file>
 
 <file path=customXml/itemProps1.xml><?xml version="1.0" encoding="utf-8"?>
-<ds:datastoreItem xmlns:ds="http://schemas.openxmlformats.org/officeDocument/2006/customXml" ds:itemID="{11A50155-119E-4C8C-A74B-4CDDBE38DE69}">
+<ds:datastoreItem xmlns:ds="http://schemas.openxmlformats.org/officeDocument/2006/customXml" ds:itemID="{F33D58C3-A349-48EE-BC57-3AFFEDB1F050}">
   <ds:schemaRefs>
     <ds:schemaRef ds:uri="http://schemas.openxmlformats.org/officeDocument/2006/bibliography"/>
   </ds:schemaRefs>

</xml_diff>

<commit_message>
Minor changes + uk_template
</commit_message>
<xml_diff>
--- a/djangosandbox/main/static/en_template.docx
+++ b/djangosandbox/main/static/en_template.docx
@@ -1460,25 +1460,32 @@
         </w:rPr>
         <w:t xml:space="preserve"> academic year the citizen of </w:t>
       </w:r>
-      <w:proofErr w:type="gramStart"/>
-      <w:r>
-        <w:rPr>
-          <w:rFonts w:ascii="Times New Roman" w:eastAsia="Times New Roman" w:hAnsi="Times New Roman"/>
-          <w:sz w:val="28"/>
-          <w:szCs w:val="28"/>
-          <w:lang w:val="en-US" w:eastAsia="ru-RU"/>
-        </w:rPr>
-        <w:t>{{ country</w:t>
-      </w:r>
-      <w:proofErr w:type="gramEnd"/>
-      <w:r>
-        <w:rPr>
-          <w:rFonts w:ascii="Times New Roman" w:eastAsia="Times New Roman" w:hAnsi="Times New Roman"/>
-          <w:sz w:val="28"/>
-          <w:szCs w:val="28"/>
-          <w:lang w:val="en-US" w:eastAsia="ru-RU"/>
-        </w:rPr>
-        <w:t xml:space="preserve"> }} </w:t>
+      <w:r>
+        <w:rPr>
+          <w:rFonts w:ascii="Times New Roman" w:eastAsia="Times New Roman" w:hAnsi="Times New Roman"/>
+          <w:sz w:val="28"/>
+          <w:szCs w:val="28"/>
+          <w:lang w:val="en-US" w:eastAsia="ru-RU"/>
+        </w:rPr>
+        <w:t>{{ country }}</w:t>
+      </w:r>
+      <w:r>
+        <w:rPr>
+          <w:rFonts w:ascii="Times New Roman" w:eastAsia="Times New Roman" w:hAnsi="Times New Roman"/>
+          <w:sz w:val="28"/>
+          <w:szCs w:val="28"/>
+          <w:lang w:val="en-US" w:eastAsia="ru-RU"/>
+        </w:rPr>
+        <w:t xml:space="preserve"> </w:t>
+      </w:r>
+      <w:r>
+        <w:rPr>
+          <w:rFonts w:ascii="Times New Roman" w:eastAsia="Times New Roman" w:hAnsi="Times New Roman"/>
+          <w:sz w:val="28"/>
+          <w:szCs w:val="28"/>
+          <w:lang w:val="en-US" w:eastAsia="ru-RU"/>
+        </w:rPr>
+        <w:t xml:space="preserve"> </w:t>
       </w:r>
       <w:r>
         <w:rPr>
@@ -1699,7 +1706,6 @@
         </w:rPr>
         <w:t xml:space="preserve">Receiving the educational degree of </w:t>
       </w:r>
-      <w:proofErr w:type="gramStart"/>
       <w:r>
         <w:rPr>
           <w:rFonts w:ascii="Times New Roman" w:eastAsia="Times New Roman" w:hAnsi="Times New Roman"/>
@@ -1709,33 +1715,34 @@
         </w:rPr>
         <w:t xml:space="preserve">{{ </w:t>
       </w:r>
-      <w:r>
-        <w:rPr>
-          <w:rFonts w:ascii="Times New Roman" w:eastAsia="Times New Roman" w:hAnsi="Times New Roman"/>
-          <w:sz w:val="28"/>
-          <w:szCs w:val="28"/>
-          <w:lang w:val="en-US" w:eastAsia="ru-RU"/>
-        </w:rPr>
-        <w:t>education</w:t>
-      </w:r>
-      <w:proofErr w:type="gramEnd"/>
-      <w:r>
-        <w:rPr>
-          <w:rFonts w:ascii="Times New Roman" w:eastAsia="Times New Roman" w:hAnsi="Times New Roman"/>
-          <w:sz w:val="28"/>
-          <w:szCs w:val="28"/>
-          <w:lang w:val="en-US" w:eastAsia="ru-RU"/>
-        </w:rPr>
-        <w:t>_</w:t>
-      </w:r>
-      <w:r>
-        <w:rPr>
-          <w:rFonts w:ascii="Times New Roman" w:eastAsia="Times New Roman" w:hAnsi="Times New Roman"/>
-          <w:sz w:val="28"/>
-          <w:szCs w:val="28"/>
-          <w:lang w:val="en-US" w:eastAsia="ru-RU"/>
-        </w:rPr>
-        <w:t>degree }}</w:t>
+      <w:proofErr w:type="spellStart"/>
+      <w:r>
+        <w:rPr>
+          <w:rFonts w:ascii="Times New Roman" w:eastAsia="Times New Roman" w:hAnsi="Times New Roman"/>
+          <w:sz w:val="28"/>
+          <w:szCs w:val="28"/>
+          <w:lang w:val="en-US" w:eastAsia="ru-RU"/>
+        </w:rPr>
+        <w:t>education_</w:t>
+      </w:r>
+      <w:r>
+        <w:rPr>
+          <w:rFonts w:ascii="Times New Roman" w:eastAsia="Times New Roman" w:hAnsi="Times New Roman"/>
+          <w:sz w:val="28"/>
+          <w:szCs w:val="28"/>
+          <w:lang w:val="en-US" w:eastAsia="ru-RU"/>
+        </w:rPr>
+        <w:t>degree</w:t>
+      </w:r>
+      <w:proofErr w:type="spellEnd"/>
+      <w:r>
+        <w:rPr>
+          <w:rFonts w:ascii="Times New Roman" w:eastAsia="Times New Roman" w:hAnsi="Times New Roman"/>
+          <w:sz w:val="28"/>
+          <w:szCs w:val="28"/>
+          <w:lang w:val="en-US" w:eastAsia="ru-RU"/>
+        </w:rPr>
+        <w:t xml:space="preserve"> }}</w:t>
       </w:r>
       <w:r>
         <w:rPr>
@@ -1746,8 +1753,6 @@
         </w:rPr>
         <w:t xml:space="preserve"> will take place in </w:t>
       </w:r>
-      <w:bookmarkStart w:id="0" w:name="_GoBack"/>
-      <w:bookmarkEnd w:id="0"/>
       <w:r>
         <w:rPr>
           <w:rFonts w:ascii="Times New Roman" w:eastAsia="Times New Roman" w:hAnsi="Times New Roman"/>
@@ -1899,8 +1904,9 @@
           <w:szCs w:val="28"/>
           <w:lang w:val="en-US" w:eastAsia="ru-RU"/>
         </w:rPr>
-        <w:t xml:space="preserve"> {</w:t>
-      </w:r>
+        <w:t xml:space="preserve"> </w:t>
+      </w:r>
+      <w:bookmarkStart w:id="0" w:name="_GoBack"/>
       <w:r>
         <w:rPr>
           <w:rFonts w:ascii="Times New Roman" w:eastAsia="Times New Roman" w:hAnsi="Times New Roman"/>
@@ -1919,6 +1925,16 @@
           <w:szCs w:val="28"/>
           <w:lang w:val="en-US" w:eastAsia="ru-RU"/>
         </w:rPr>
+        <w:t>{</w:t>
+      </w:r>
+      <w:r>
+        <w:rPr>
+          <w:rFonts w:ascii="Times New Roman" w:eastAsia="Times New Roman" w:hAnsi="Times New Roman"/>
+          <w:b/>
+          <w:sz w:val="28"/>
+          <w:szCs w:val="28"/>
+          <w:lang w:val="en-US" w:eastAsia="ru-RU"/>
+        </w:rPr>
         <w:t xml:space="preserve"> </w:t>
       </w:r>
       <w:proofErr w:type="spellStart"/>
@@ -1943,6 +1959,7 @@
         </w:rPr>
         <w:t xml:space="preserve"> }}</w:t>
       </w:r>
+      <w:bookmarkEnd w:id="0"/>
       <w:r>
         <w:rPr>
           <w:rFonts w:ascii="Times New Roman" w:eastAsia="Times New Roman" w:hAnsi="Times New Roman"/>
@@ -2015,6 +2032,7 @@
   <w:p>
     <w:pPr>
       <w:pStyle w:val="Footer"/>
+      <w:spacing w:after="0"/>
       <w:rPr>
         <w:rFonts w:ascii="Times New Roman" w:hAnsi="Times New Roman"/>
         <w:sz w:val="16"/>
@@ -2049,6 +2067,7 @@
   <w:p>
     <w:pPr>
       <w:pStyle w:val="Footer"/>
+      <w:spacing w:after="0"/>
       <w:rPr>
         <w:rFonts w:ascii="Times New Roman" w:hAnsi="Times New Roman"/>
         <w:sz w:val="16"/>
@@ -2857,7 +2876,7 @@
 </file>
 
 <file path=customXml/itemProps1.xml><?xml version="1.0" encoding="utf-8"?>
-<ds:datastoreItem xmlns:ds="http://schemas.openxmlformats.org/officeDocument/2006/customXml" ds:itemID="{F33D58C3-A349-48EE-BC57-3AFFEDB1F050}">
+<ds:datastoreItem xmlns:ds="http://schemas.openxmlformats.org/officeDocument/2006/customXml" ds:itemID="{A0A2B80B-0CC5-433D-A606-21134805CE3F}">
   <ds:schemaRefs>
     <ds:schemaRef ds:uri="http://schemas.openxmlformats.org/officeDocument/2006/bibliography"/>
   </ds:schemaRefs>

</xml_diff>